<commit_message>
open in new tab
</commit_message>
<xml_diff>
--- a/Course Outline.docx
+++ b/Course Outline.docx
@@ -111,16 +111,7 @@
           <w:iCs w:val="false"/>
           <w:u w:val="none"/>
         </w:rPr>
-        <w:t>Email:</w:t>
-      </w:r>
-      <w:r>
-        <w:rPr>
-          <w:rFonts w:ascii="Liberation Mono" w:hAnsi="Liberation Mono"/>
-          <w:i w:val="false"/>
-          <w:iCs w:val="false"/>
-          <w:u w:val="none"/>
-        </w:rPr>
-        <w:t xml:space="preserve"> (</w:t>
+        <w:t>Email: (</w:t>
       </w:r>
       <w:hyperlink r:id="rId2">
         <w:r>
@@ -186,8 +177,49 @@
           <w:iCs w:val="false"/>
           <w:u w:val="none"/>
         </w:rPr>
-        <w:t xml:space="preserve">Office Hour: 10:00am-11:00am in PC </w:t>
-      </w:r>
+        <w:t>Office Hour: 10:00am-11:00am in PC 154 (computer cluster) for coding help, or by appointment in PC 407 for other matters.</w:t>
+      </w:r>
+    </w:p>
+    <w:p>
+      <w:pPr>
+        <w:pStyle w:val="Normal"/>
+        <w:rPr>
+          <w:rFonts w:ascii="Liberation Mono" w:hAnsi="Liberation Mono"/>
+          <w:i w:val="false"/>
+          <w:i w:val="false"/>
+          <w:iCs w:val="false"/>
+          <w:u w:val="single"/>
+        </w:rPr>
+      </w:pPr>
+      <w:r>
+        <w:rPr>
+          <w:rFonts w:ascii="Liberation Mono" w:hAnsi="Liberation Mono"/>
+          <w:i w:val="false"/>
+          <w:iCs w:val="false"/>
+          <w:u w:val="single"/>
+        </w:rPr>
+      </w:r>
+    </w:p>
+    <w:p>
+      <w:pPr>
+        <w:pStyle w:val="Normal"/>
+        <w:rPr/>
+      </w:pPr>
+      <w:r>
+        <w:rPr>
+          <w:rFonts w:ascii="Liberation Mono" w:hAnsi="Liberation Mono"/>
+          <w:i w:val="false"/>
+          <w:iCs w:val="false"/>
+          <w:u w:val="single"/>
+        </w:rPr>
+        <w:t>Teaching Assistants</w:t>
+      </w:r>
+    </w:p>
+    <w:p>
+      <w:pPr>
+        <w:pStyle w:val="Normal"/>
+        <w:rPr/>
+      </w:pPr>
       <w:r>
         <w:rPr>
           <w:rFonts w:ascii="Liberation Mono" w:hAnsi="Liberation Mono"/>
@@ -195,8 +227,14 @@
           <w:iCs w:val="false"/>
           <w:u w:val="none"/>
         </w:rPr>
-        <w:t xml:space="preserve">154 (computer cluster) </w:t>
-      </w:r>
+        <w:t>Parker Banks (banksp@mcmaster.ca)</w:t>
+      </w:r>
+    </w:p>
+    <w:p>
+      <w:pPr>
+        <w:pStyle w:val="Normal"/>
+        <w:rPr/>
+      </w:pPr>
       <w:r>
         <w:rPr>
           <w:rFonts w:ascii="Liberation Mono" w:hAnsi="Liberation Mono"/>
@@ -204,8 +242,14 @@
           <w:iCs w:val="false"/>
           <w:u w:val="none"/>
         </w:rPr>
-        <w:t xml:space="preserve">for coding help, or by appointment </w:t>
-      </w:r>
+        <w:t>Isaac Kinley (kinleyid@mcmaster.ca)</w:t>
+      </w:r>
+    </w:p>
+    <w:p>
+      <w:pPr>
+        <w:pStyle w:val="Normal"/>
+        <w:rPr/>
+      </w:pPr>
       <w:r>
         <w:rPr>
           <w:rFonts w:ascii="Liberation Mono" w:hAnsi="Liberation Mono"/>
@@ -213,16 +257,7 @@
           <w:iCs w:val="false"/>
           <w:u w:val="none"/>
         </w:rPr>
-        <w:t>in PC 407</w:t>
-      </w:r>
-      <w:r>
-        <w:rPr>
-          <w:rFonts w:ascii="Liberation Mono" w:hAnsi="Liberation Mono"/>
-          <w:i w:val="false"/>
-          <w:iCs w:val="false"/>
-          <w:u w:val="none"/>
-        </w:rPr>
-        <w:t xml:space="preserve"> for other matters.</w:t>
+        <w:t>Office hours by appointment</w:t>
       </w:r>
     </w:p>
     <w:p>
@@ -237,82 +272,12 @@
         </w:rPr>
       </w:pPr>
       <w:r>
-        <w:rPr/>
-      </w:r>
-    </w:p>
-    <w:p>
-      <w:pPr>
-        <w:pStyle w:val="Normal"/>
-        <w:rPr/>
-      </w:pPr>
-      <w:r>
         <w:rPr>
           <w:rFonts w:ascii="Liberation Mono" w:hAnsi="Liberation Mono"/>
           <w:i w:val="false"/>
           <w:iCs w:val="false"/>
           <w:u w:val="single"/>
         </w:rPr>
-        <w:t>Teaching Assistants</w:t>
-      </w:r>
-    </w:p>
-    <w:p>
-      <w:pPr>
-        <w:pStyle w:val="Normal"/>
-        <w:rPr/>
-      </w:pPr>
-      <w:r>
-        <w:rPr>
-          <w:rFonts w:ascii="Liberation Mono" w:hAnsi="Liberation Mono"/>
-          <w:i w:val="false"/>
-          <w:iCs w:val="false"/>
-          <w:u w:val="none"/>
-        </w:rPr>
-        <w:t>Parker Banks (banksp@mcmaster.ca)</w:t>
-      </w:r>
-    </w:p>
-    <w:p>
-      <w:pPr>
-        <w:pStyle w:val="Normal"/>
-        <w:rPr/>
-      </w:pPr>
-      <w:r>
-        <w:rPr>
-          <w:rFonts w:ascii="Liberation Mono" w:hAnsi="Liberation Mono"/>
-          <w:i w:val="false"/>
-          <w:iCs w:val="false"/>
-          <w:u w:val="none"/>
-        </w:rPr>
-        <w:t>Isaac Kinley (kinleyid@mcmaster.ca)</w:t>
-      </w:r>
-    </w:p>
-    <w:p>
-      <w:pPr>
-        <w:pStyle w:val="Normal"/>
-        <w:rPr/>
-      </w:pPr>
-      <w:r>
-        <w:rPr>
-          <w:rFonts w:ascii="Liberation Mono" w:hAnsi="Liberation Mono"/>
-          <w:i w:val="false"/>
-          <w:iCs w:val="false"/>
-          <w:u w:val="none"/>
-        </w:rPr>
-        <w:t>Office hours by appointment</w:t>
-      </w:r>
-    </w:p>
-    <w:p>
-      <w:pPr>
-        <w:pStyle w:val="Normal"/>
-        <w:rPr>
-          <w:rFonts w:ascii="Liberation Mono" w:hAnsi="Liberation Mono"/>
-          <w:i w:val="false"/>
-          <w:i w:val="false"/>
-          <w:iCs w:val="false"/>
-          <w:u w:val="single"/>
-        </w:rPr>
-      </w:pPr>
-      <w:r>
-        <w:rPr/>
       </w:r>
     </w:p>
     <w:p>
@@ -386,62 +351,65 @@
         </w:rPr>
       </w:pPr>
       <w:r>
+        <w:rPr>
+          <w:rFonts w:ascii="Liberation Mono" w:hAnsi="Liberation Mono"/>
+          <w:i w:val="false"/>
+          <w:iCs w:val="false"/>
+          <w:u w:val="single"/>
+        </w:rPr>
+      </w:r>
+    </w:p>
+    <w:p>
+      <w:pPr>
+        <w:pStyle w:val="Normal"/>
+        <w:rPr>
+          <w:i w:val="false"/>
+          <w:i w:val="false"/>
+          <w:iCs w:val="false"/>
+          <w:u w:val="single"/>
+        </w:rPr>
+      </w:pPr>
+      <w:r>
+        <w:rPr>
+          <w:rFonts w:ascii="Liberation Mono" w:hAnsi="Liberation Mono"/>
+          <w:i w:val="false"/>
+          <w:iCs w:val="false"/>
+          <w:u w:val="single"/>
+        </w:rPr>
+        <w:t>Overview</w:t>
+      </w:r>
+    </w:p>
+    <w:p>
+      <w:pPr>
+        <w:pStyle w:val="Normal"/>
+        <w:rPr>
+          <w:rFonts w:ascii="Liberation Mono" w:hAnsi="Liberation Mono"/>
+        </w:rPr>
+      </w:pPr>
+      <w:r>
+        <w:rPr>
+          <w:rFonts w:ascii="Liberation Mono" w:hAnsi="Liberation Mono"/>
+        </w:rPr>
+        <w:t>In this course you will gain introductory experience to scientific computing while learning the basics of programming in Python.  We will cover topics including basic programming skills, data manipulation and analysis, and data visualization.  You will learn these tasks with reference to everyday problems we  face in Psychology, Neuroscience, &amp; Behaviour.</w:t>
+      </w:r>
+    </w:p>
+    <w:p>
+      <w:pPr>
+        <w:pStyle w:val="Normal"/>
+        <w:rPr>
+          <w:rFonts w:ascii="Liberation Mono" w:hAnsi="Liberation Mono"/>
+        </w:rPr>
+      </w:pPr>
+      <w:r>
+        <w:rPr>
+          <w:rFonts w:ascii="Liberation Mono" w:hAnsi="Liberation Mono"/>
+        </w:rPr>
+      </w:r>
+    </w:p>
+    <w:p>
+      <w:pPr>
+        <w:pStyle w:val="Normal"/>
         <w:rPr/>
-      </w:r>
-    </w:p>
-    <w:p>
-      <w:pPr>
-        <w:pStyle w:val="Normal"/>
-        <w:rPr>
-          <w:i w:val="false"/>
-          <w:i w:val="false"/>
-          <w:iCs w:val="false"/>
-          <w:u w:val="single"/>
-        </w:rPr>
-      </w:pPr>
-      <w:r>
-        <w:rPr>
-          <w:rFonts w:ascii="Liberation Mono" w:hAnsi="Liberation Mono"/>
-          <w:i w:val="false"/>
-          <w:iCs w:val="false"/>
-          <w:u w:val="single"/>
-        </w:rPr>
-        <w:t>Overview</w:t>
-      </w:r>
-    </w:p>
-    <w:p>
-      <w:pPr>
-        <w:pStyle w:val="Normal"/>
-        <w:rPr>
-          <w:rFonts w:ascii="Liberation Mono" w:hAnsi="Liberation Mono"/>
-        </w:rPr>
-      </w:pPr>
-      <w:r>
-        <w:rPr>
-          <w:rFonts w:ascii="Liberation Mono" w:hAnsi="Liberation Mono"/>
-        </w:rPr>
-        <w:t>In this course you will gain introductory experience to scientific computing while learning the basics of programming in Python.  We will cover topics including basic programming skills, data manipulation and analysis, and data visualization.  You will learn these tasks with reference to everyday problems we  face in Psychology, Neuroscience, &amp; Behaviour.</w:t>
-      </w:r>
-    </w:p>
-    <w:p>
-      <w:pPr>
-        <w:pStyle w:val="Normal"/>
-        <w:rPr>
-          <w:rFonts w:ascii="Liberation Mono" w:hAnsi="Liberation Mono"/>
-        </w:rPr>
-      </w:pPr>
-      <w:r>
-        <w:rPr>
-          <w:rFonts w:ascii="Liberation Mono" w:hAnsi="Liberation Mono"/>
-        </w:rPr>
-      </w:r>
-    </w:p>
-    <w:p>
-      <w:pPr>
-        <w:pStyle w:val="Normal"/>
-        <w:rPr>
-          <w:rFonts w:ascii="Liberation Mono" w:hAnsi="Liberation Mono"/>
-        </w:rPr>
       </w:pPr>
       <w:r>
         <w:rPr>
@@ -459,6 +427,72 @@
         <w:br/>
         <w:t>There is no assigned reading for this course.  The internet is your friend when learning programming.</w:t>
       </w:r>
+    </w:p>
+    <w:p>
+      <w:pPr>
+        <w:pStyle w:val="Normal"/>
+        <w:rPr>
+          <w:rFonts w:ascii="Liberation Mono" w:hAnsi="Liberation Mono"/>
+        </w:rPr>
+      </w:pPr>
+      <w:r>
+        <w:rPr/>
+      </w:r>
+    </w:p>
+    <w:p>
+      <w:pPr>
+        <w:pStyle w:val="Normal"/>
+        <w:rPr>
+          <w:u w:val="single"/>
+        </w:rPr>
+      </w:pPr>
+      <w:r>
+        <w:rPr>
+          <w:rFonts w:ascii="Liberation Mono" w:hAnsi="Liberation Mono"/>
+          <w:u w:val="single"/>
+        </w:rPr>
+        <w:t>Course websites:</w:t>
+      </w:r>
+    </w:p>
+    <w:p>
+      <w:pPr>
+        <w:pStyle w:val="Normal"/>
+        <w:rPr>
+          <w:u w:val="none"/>
+        </w:rPr>
+      </w:pPr>
+      <w:r>
+        <w:rPr>
+          <w:rFonts w:ascii="Liberation Mono" w:hAnsi="Liberation Mono"/>
+          <w:u w:val="none"/>
+        </w:rPr>
+        <w:t>The main course website is Avenue2Learn</w:t>
+      </w:r>
+    </w:p>
+    <w:p>
+      <w:pPr>
+        <w:pStyle w:val="Normal"/>
+        <w:rPr>
+          <w:u w:val="none"/>
+        </w:rPr>
+      </w:pPr>
+      <w:r>
+        <w:rPr>
+          <w:rFonts w:ascii="Liberation Mono" w:hAnsi="Liberation Mono"/>
+          <w:u w:val="none"/>
+        </w:rPr>
+        <w:t xml:space="preserve">Lecture slides are hosted on: </w:t>
+      </w:r>
+      <w:hyperlink r:id="rId3">
+        <w:r>
+          <w:rPr>
+            <w:rStyle w:val="InternetLink"/>
+            <w:rFonts w:ascii="Liberation Mono" w:hAnsi="Liberation Mono"/>
+            <w:u w:val="none"/>
+          </w:rPr>
+          <w:t>https://drfeinberg.github.io/PNB-2A03/</w:t>
+        </w:r>
+      </w:hyperlink>
     </w:p>
     <w:p>
       <w:pPr>
@@ -1872,6 +1906,80 @@
       <w:lang w:val="zxx" w:eastAsia="zxx" w:bidi="zxx"/>
     </w:rPr>
   </w:style>
+  <w:style w:type="character" w:styleId="ListLabel19">
+    <w:name w:val="ListLabel 19"/>
+    <w:qFormat/>
+    <w:rPr>
+      <w:rFonts w:ascii="Liberation Mono" w:hAnsi="Liberation Mono" w:cs="OpenSymbol"/>
+      <w:b/>
+    </w:rPr>
+  </w:style>
+  <w:style w:type="character" w:styleId="ListLabel20">
+    <w:name w:val="ListLabel 20"/>
+    <w:qFormat/>
+    <w:rPr>
+      <w:rFonts w:ascii="Liberation Mono" w:hAnsi="Liberation Mono" w:cs="OpenSymbol"/>
+    </w:rPr>
+  </w:style>
+  <w:style w:type="character" w:styleId="ListLabel21">
+    <w:name w:val="ListLabel 21"/>
+    <w:qFormat/>
+    <w:rPr>
+      <w:rFonts w:cs="OpenSymbol"/>
+    </w:rPr>
+  </w:style>
+  <w:style w:type="character" w:styleId="ListLabel22">
+    <w:name w:val="ListLabel 22"/>
+    <w:qFormat/>
+    <w:rPr>
+      <w:rFonts w:cs="OpenSymbol"/>
+    </w:rPr>
+  </w:style>
+  <w:style w:type="character" w:styleId="ListLabel23">
+    <w:name w:val="ListLabel 23"/>
+    <w:qFormat/>
+    <w:rPr>
+      <w:rFonts w:cs="OpenSymbol"/>
+    </w:rPr>
+  </w:style>
+  <w:style w:type="character" w:styleId="ListLabel24">
+    <w:name w:val="ListLabel 24"/>
+    <w:qFormat/>
+    <w:rPr>
+      <w:rFonts w:cs="OpenSymbol"/>
+    </w:rPr>
+  </w:style>
+  <w:style w:type="character" w:styleId="ListLabel25">
+    <w:name w:val="ListLabel 25"/>
+    <w:qFormat/>
+    <w:rPr>
+      <w:rFonts w:cs="OpenSymbol"/>
+    </w:rPr>
+  </w:style>
+  <w:style w:type="character" w:styleId="ListLabel26">
+    <w:name w:val="ListLabel 26"/>
+    <w:qFormat/>
+    <w:rPr>
+      <w:rFonts w:cs="OpenSymbol"/>
+    </w:rPr>
+  </w:style>
+  <w:style w:type="character" w:styleId="ListLabel27">
+    <w:name w:val="ListLabel 27"/>
+    <w:qFormat/>
+    <w:rPr>
+      <w:rFonts w:cs="OpenSymbol"/>
+    </w:rPr>
+  </w:style>
+  <w:style w:type="character" w:styleId="ListLabel28">
+    <w:name w:val="ListLabel 28"/>
+    <w:qFormat/>
+    <w:rPr>
+      <w:rFonts w:ascii="Liberation Mono" w:hAnsi="Liberation Mono"/>
+      <w:i w:val="false"/>
+      <w:iCs w:val="false"/>
+      <w:u w:val="none"/>
+    </w:rPr>
+  </w:style>
   <w:style w:type="paragraph" w:styleId="Heading">
     <w:name w:val="Heading"/>
     <w:basedOn w:val="Normal"/>

</xml_diff>